<commit_message>
update b.docx in github
</commit_message>
<xml_diff>
--- a/b.docx
+++ b/b.docx
@@ -8,6 +8,11 @@
           <w:rFonts w:hint="eastAsia"/>
         </w:rPr>
         <w:t>B</w:t>
+      </w:r>
+    </w:p>
+    <w:p>
+      <w:r>
+        <w:t>This is written in GitHub.</w:t>
       </w:r>
     </w:p>
     <w:sectPr>

</xml_diff>